<commit_message>
added .env to word
</commit_message>
<xml_diff>
--- a/assignment2/Report - template - Assignment 2.docx
+++ b/assignment2/Report - template - Assignment 2.docx
@@ -65,16 +65,14 @@
           <w:rFonts w:ascii="Lato" w:eastAsia="Lato" w:hAnsi="Lato" w:cs="Lato"/>
           <w:sz w:val="24"/>
           <w:szCs w:val="24"/>
-          <w:lang w:val="nb-NO"/>
-        </w:rPr>
-      </w:pPr>
-      <w:r>
-        <w:rPr>
-          <w:rFonts w:ascii="Lato" w:eastAsia="Lato" w:hAnsi="Lato" w:cs="Lato"/>
-          <w:b/>
-          <w:sz w:val="24"/>
-          <w:szCs w:val="24"/>
-          <w:lang w:val="nb-NO"/>
+        </w:rPr>
+      </w:pPr>
+      <w:r>
+        <w:rPr>
+          <w:rFonts w:ascii="Lato" w:eastAsia="Lato" w:hAnsi="Lato" w:cs="Lato"/>
+          <w:b/>
+          <w:sz w:val="24"/>
+          <w:szCs w:val="24"/>
         </w:rPr>
         <w:t>Group</w:t>
       </w:r>
@@ -83,7 +81,6 @@
           <w:rFonts w:ascii="Lato" w:eastAsia="Lato" w:hAnsi="Lato" w:cs="Lato"/>
           <w:sz w:val="24"/>
           <w:szCs w:val="24"/>
-          <w:lang w:val="nb-NO"/>
         </w:rPr>
         <w:t xml:space="preserve">: </w:t>
       </w:r>
@@ -92,7 +89,6 @@
           <w:rFonts w:ascii="Lato" w:eastAsia="Lato" w:hAnsi="Lato" w:cs="Lato"/>
           <w:sz w:val="24"/>
           <w:szCs w:val="24"/>
-          <w:lang w:val="nb-NO"/>
         </w:rPr>
         <w:t>69</w:t>
       </w:r>
@@ -103,16 +99,14 @@
           <w:rFonts w:ascii="Lato" w:eastAsia="Lato" w:hAnsi="Lato" w:cs="Lato"/>
           <w:sz w:val="24"/>
           <w:szCs w:val="24"/>
-          <w:lang w:val="nb-NO"/>
-        </w:rPr>
-      </w:pPr>
-      <w:r>
-        <w:rPr>
-          <w:rFonts w:ascii="Lato" w:eastAsia="Lato" w:hAnsi="Lato" w:cs="Lato"/>
-          <w:b/>
-          <w:sz w:val="24"/>
-          <w:szCs w:val="24"/>
-          <w:lang w:val="nb-NO"/>
+        </w:rPr>
+      </w:pPr>
+      <w:r>
+        <w:rPr>
+          <w:rFonts w:ascii="Lato" w:eastAsia="Lato" w:hAnsi="Lato" w:cs="Lato"/>
+          <w:b/>
+          <w:sz w:val="24"/>
+          <w:szCs w:val="24"/>
         </w:rPr>
         <w:t>Students</w:t>
       </w:r>
@@ -121,7 +115,6 @@
           <w:rFonts w:ascii="Lato" w:eastAsia="Lato" w:hAnsi="Lato" w:cs="Lato"/>
           <w:sz w:val="24"/>
           <w:szCs w:val="24"/>
-          <w:lang w:val="nb-NO"/>
         </w:rPr>
         <w:t>:</w:t>
       </w:r>
@@ -130,7 +123,6 @@
           <w:rFonts w:ascii="Lato" w:eastAsia="Lato" w:hAnsi="Lato" w:cs="Lato"/>
           <w:sz w:val="24"/>
           <w:szCs w:val="24"/>
-          <w:lang w:val="nb-NO"/>
         </w:rPr>
         <w:t xml:space="preserve"> Hauk Aleksander Olaussen,</w:t>
       </w:r>
@@ -139,7 +131,6 @@
           <w:rFonts w:ascii="Lato" w:eastAsia="Lato" w:hAnsi="Lato" w:cs="Lato"/>
           <w:sz w:val="24"/>
           <w:szCs w:val="24"/>
-          <w:lang w:val="nb-NO"/>
         </w:rPr>
         <w:t xml:space="preserve"> </w:t>
       </w:r>
@@ -148,25 +139,22 @@
           <w:rFonts w:ascii="Lato" w:eastAsia="Lato" w:hAnsi="Lato" w:cs="Lato"/>
           <w:sz w:val="24"/>
           <w:szCs w:val="24"/>
-          <w:lang w:val="nb-NO"/>
-        </w:rPr>
-        <w:t xml:space="preserve">Vidar </w:t>
-      </w:r>
-      <w:r>
-        <w:rPr>
-          <w:rFonts w:ascii="Lato" w:eastAsia="Lato" w:hAnsi="Lato" w:cs="Lato"/>
-          <w:sz w:val="24"/>
-          <w:szCs w:val="24"/>
-          <w:lang w:val="nb-NO"/>
-        </w:rPr>
-        <w:t>Michaelsen</w:t>
-      </w:r>
-      <w:r>
-        <w:rPr>
-          <w:rFonts w:ascii="Lato" w:eastAsia="Lato" w:hAnsi="Lato" w:cs="Lato"/>
-          <w:sz w:val="24"/>
-          <w:szCs w:val="24"/>
-          <w:lang w:val="nb-NO"/>
+        </w:rPr>
+        <w:t xml:space="preserve">Vidar Michaelsen and </w:t>
+      </w:r>
+      <w:r>
+        <w:rPr>
+          <w:rFonts w:ascii="Lato" w:eastAsia="Lato" w:hAnsi="Lato" w:cs="Lato"/>
+          <w:sz w:val="24"/>
+          <w:szCs w:val="24"/>
+        </w:rPr>
+        <w:t>Noran</w:t>
+      </w:r>
+      <w:r>
+        <w:rPr>
+          <w:rFonts w:ascii="Lato" w:eastAsia="Lato" w:hAnsi="Lato" w:cs="Lato"/>
+          <w:sz w:val="24"/>
+          <w:szCs w:val="24"/>
         </w:rPr>
         <w:t xml:space="preserve"> </w:t>
       </w:r>
@@ -175,47 +163,14 @@
           <w:rFonts w:ascii="Lato" w:eastAsia="Lato" w:hAnsi="Lato" w:cs="Lato"/>
           <w:sz w:val="24"/>
           <w:szCs w:val="24"/>
-          <w:lang w:val="nb-NO"/>
-        </w:rPr>
-        <w:t xml:space="preserve">and </w:t>
-      </w:r>
-      <w:proofErr w:type="spellStart"/>
-      <w:r>
-        <w:rPr>
-          <w:rFonts w:ascii="Lato" w:eastAsia="Lato" w:hAnsi="Lato" w:cs="Lato"/>
-          <w:sz w:val="24"/>
-          <w:szCs w:val="24"/>
-          <w:lang w:val="nb-NO"/>
-        </w:rPr>
-        <w:t>Noran</w:t>
-      </w:r>
-      <w:proofErr w:type="spellEnd"/>
-      <w:r>
-        <w:rPr>
-          <w:rFonts w:ascii="Lato" w:eastAsia="Lato" w:hAnsi="Lato" w:cs="Lato"/>
-          <w:sz w:val="24"/>
-          <w:szCs w:val="24"/>
-          <w:lang w:val="nb-NO"/>
-        </w:rPr>
-        <w:t xml:space="preserve"> </w:t>
-      </w:r>
-      <w:proofErr w:type="spellStart"/>
-      <w:r>
-        <w:rPr>
-          <w:rFonts w:ascii="Lato" w:eastAsia="Lato" w:hAnsi="Lato" w:cs="Lato"/>
-          <w:sz w:val="24"/>
-          <w:szCs w:val="24"/>
-          <w:lang w:val="nb-NO"/>
         </w:rPr>
         <w:t>Baskaran</w:t>
       </w:r>
-      <w:proofErr w:type="spellEnd"/>
-      <w:r>
-        <w:rPr>
-          <w:rFonts w:ascii="Lato" w:eastAsia="Lato" w:hAnsi="Lato" w:cs="Lato"/>
-          <w:sz w:val="24"/>
-          <w:szCs w:val="24"/>
-          <w:lang w:val="nb-NO"/>
+      <w:r>
+        <w:rPr>
+          <w:rFonts w:ascii="Lato" w:eastAsia="Lato" w:hAnsi="Lato" w:cs="Lato"/>
+          <w:sz w:val="24"/>
+          <w:szCs w:val="24"/>
         </w:rPr>
         <w:t>.</w:t>
       </w:r>
@@ -228,7 +183,6 @@
           <w:b/>
           <w:sz w:val="36"/>
           <w:szCs w:val="36"/>
-          <w:lang w:val="nb-NO"/>
         </w:rPr>
       </w:pPr>
     </w:p>
@@ -790,10 +744,10 @@
     <w:p>
       <w:pPr>
         <w:rPr>
-          <w:rFonts w:ascii="Lato" w:eastAsia="Lato" w:hAnsi="Lato" w:cs="Lato"/>
-          <w:b/>
-          <w:sz w:val="28"/>
-          <w:szCs w:val="28"/>
+          <w:rStyle w:val="Hyperkobling"/>
+          <w:rFonts w:ascii="Lato" w:eastAsia="Lato" w:hAnsi="Lato" w:cs="Lato"/>
+          <w:sz w:val="24"/>
+          <w:szCs w:val="24"/>
         </w:rPr>
       </w:pPr>
       <w:r>
@@ -819,6 +773,119 @@
     <w:p>
       <w:pPr>
         <w:rPr>
+          <w:rStyle w:val="Hyperkobling"/>
+          <w:rFonts w:ascii="Lato" w:eastAsia="Lato" w:hAnsi="Lato" w:cs="Miriam Fixed"/>
+          <w:color w:val="auto"/>
+          <w:sz w:val="24"/>
+          <w:szCs w:val="24"/>
+          <w:u w:val="none"/>
+        </w:rPr>
+      </w:pPr>
+      <w:r>
+        <w:rPr>
+          <w:rStyle w:val="Hyperkobling"/>
+          <w:rFonts w:ascii="Lato" w:eastAsia="Lato" w:hAnsi="Lato" w:cs="Lato"/>
+          <w:color w:val="auto"/>
+          <w:sz w:val="24"/>
+          <w:szCs w:val="24"/>
+          <w:u w:val="none"/>
+        </w:rPr>
+        <w:t xml:space="preserve">To connect to the database, fill a </w:t>
+      </w:r>
+      <w:r>
+        <w:rPr>
+          <w:rStyle w:val="Hyperkobling"/>
+          <w:rFonts w:ascii="Miriam Fixed" w:eastAsia="Lato" w:hAnsi="Miriam Fixed" w:cs="Miriam Fixed"/>
+          <w:color w:val="auto"/>
+          <w:sz w:val="24"/>
+          <w:szCs w:val="24"/>
+          <w:u w:val="none"/>
+        </w:rPr>
+        <w:t xml:space="preserve">.env </w:t>
+      </w:r>
+      <w:r>
+        <w:rPr>
+          <w:rStyle w:val="Hyperkobling"/>
+          <w:rFonts w:ascii="Lato" w:eastAsia="Lato" w:hAnsi="Lato" w:cs="Miriam Fixed"/>
+          <w:color w:val="auto"/>
+          <w:sz w:val="24"/>
+          <w:szCs w:val="24"/>
+          <w:u w:val="none"/>
+        </w:rPr>
+        <w:t>file with the following data:</w:t>
+      </w:r>
+    </w:p>
+    <w:p>
+      <w:pPr>
+        <w:rPr>
+          <w:rFonts w:ascii="Miriam Fixed" w:eastAsia="Lato" w:hAnsi="Miriam Fixed" w:cs="Miriam Fixed"/>
+          <w:sz w:val="24"/>
+          <w:szCs w:val="24"/>
+        </w:rPr>
+      </w:pPr>
+      <w:r>
+        <w:rPr>
+          <w:rFonts w:ascii="Miriam Fixed" w:eastAsia="Lato" w:hAnsi="Miriam Fixed" w:cs="Miriam Fixed"/>
+          <w:sz w:val="24"/>
+          <w:szCs w:val="24"/>
+        </w:rPr>
+        <w:t>DBUSER=group69_user</w:t>
+      </w:r>
+    </w:p>
+    <w:p>
+      <w:pPr>
+        <w:rPr>
+          <w:rFonts w:ascii="Miriam Fixed" w:eastAsia="Lato" w:hAnsi="Miriam Fixed" w:cs="Miriam Fixed"/>
+          <w:sz w:val="24"/>
+          <w:szCs w:val="24"/>
+        </w:rPr>
+      </w:pPr>
+      <w:r>
+        <w:rPr>
+          <w:rFonts w:ascii="Miriam Fixed" w:eastAsia="Lato" w:hAnsi="Miriam Fixed" w:cs="Miriam Fixed"/>
+          <w:sz w:val="24"/>
+          <w:szCs w:val="24"/>
+        </w:rPr>
+        <w:t>DBPASS=69eretmorsomttall</w:t>
+      </w:r>
+    </w:p>
+    <w:p>
+      <w:pPr>
+        <w:rPr>
+          <w:rFonts w:ascii="Miriam Fixed" w:eastAsia="Lato" w:hAnsi="Miriam Fixed" w:cs="Miriam Fixed"/>
+          <w:sz w:val="24"/>
+          <w:szCs w:val="24"/>
+        </w:rPr>
+      </w:pPr>
+      <w:r>
+        <w:rPr>
+          <w:rFonts w:ascii="Miriam Fixed" w:eastAsia="Lato" w:hAnsi="Miriam Fixed" w:cs="Miriam Fixed"/>
+          <w:sz w:val="24"/>
+          <w:szCs w:val="24"/>
+        </w:rPr>
+        <w:t>DBHOST=84.202.106.55</w:t>
+      </w:r>
+    </w:p>
+    <w:p>
+      <w:pPr>
+        <w:rPr>
+          <w:rFonts w:ascii="Miriam Fixed" w:eastAsia="Lato" w:hAnsi="Miriam Fixed" w:cs="Miriam Fixed" w:hint="cs"/>
+          <w:sz w:val="24"/>
+          <w:szCs w:val="24"/>
+        </w:rPr>
+      </w:pPr>
+      <w:r>
+        <w:rPr>
+          <w:rFonts w:ascii="Miriam Fixed" w:eastAsia="Lato" w:hAnsi="Miriam Fixed" w:cs="Miriam Fixed"/>
+          <w:sz w:val="24"/>
+          <w:szCs w:val="24"/>
+        </w:rPr>
+        <w:t>DBNAME=tdt4225_group69</w:t>
+      </w:r>
+    </w:p>
+    <w:p>
+      <w:pPr>
+        <w:rPr>
           <w:rFonts w:ascii="Lato" w:eastAsia="Lato" w:hAnsi="Lato" w:cs="Lato"/>
           <w:b/>
           <w:sz w:val="28"/>
@@ -833,44 +900,6 @@
           <w:b/>
           <w:sz w:val="28"/>
           <w:szCs w:val="28"/>
-        </w:rPr>
-      </w:pPr>
-      <w:r>
-        <w:rPr>
-          <w:rFonts w:ascii="Lato" w:eastAsia="Lato" w:hAnsi="Lato" w:cs="Lato"/>
-          <w:b/>
-          <w:sz w:val="28"/>
-          <w:szCs w:val="28"/>
-        </w:rPr>
-        <w:br/>
-      </w:r>
-      <w:r>
-        <w:rPr>
-          <w:rFonts w:ascii="Lato" w:eastAsia="Lato" w:hAnsi="Lato" w:cs="Lato"/>
-          <w:b/>
-          <w:sz w:val="28"/>
-          <w:szCs w:val="28"/>
-        </w:rPr>
-        <w:br/>
-      </w:r>
-      <w:r>
-        <w:rPr>
-          <w:rFonts w:ascii="Lato" w:eastAsia="Lato" w:hAnsi="Lato" w:cs="Lato"/>
-          <w:b/>
-          <w:sz w:val="28"/>
-          <w:szCs w:val="28"/>
-        </w:rPr>
-        <w:br/>
-      </w:r>
-    </w:p>
-    <w:p>
-      <w:pPr>
-        <w:rPr>
-          <w:rFonts w:ascii="Lato" w:eastAsia="Lato" w:hAnsi="Lato" w:cs="Lato"/>
-          <w:b/>
-          <w:bCs/>
-          <w:sz w:val="24"/>
-          <w:szCs w:val="24"/>
         </w:rPr>
       </w:pPr>
       <w:r>
@@ -1059,23 +1088,7 @@
           <w:sz w:val="24"/>
           <w:szCs w:val="24"/>
         </w:rPr>
-        <w:t xml:space="preserve">The table containing the </w:t>
-      </w:r>
-      <w:r>
-        <w:rPr>
-          <w:rFonts w:ascii="Lato" w:eastAsia="Lato" w:hAnsi="Lato" w:cs="Lato"/>
-          <w:sz w:val="24"/>
-          <w:szCs w:val="24"/>
-        </w:rPr>
-        <w:t>activities</w:t>
-      </w:r>
-      <w:r>
-        <w:rPr>
-          <w:rFonts w:ascii="Lato" w:eastAsia="Lato" w:hAnsi="Lato" w:cs="Lato"/>
-          <w:sz w:val="24"/>
-          <w:szCs w:val="24"/>
-        </w:rPr>
-        <w:t>.</w:t>
+        <w:t>The table containing the activities.</w:t>
       </w:r>
       <w:r>
         <w:rPr>
@@ -1220,23 +1233,7 @@
           <w:sz w:val="24"/>
           <w:szCs w:val="24"/>
         </w:rPr>
-        <w:t xml:space="preserve">The table containing the </w:t>
-      </w:r>
-      <w:r>
-        <w:rPr>
-          <w:rFonts w:ascii="Lato" w:eastAsia="Lato" w:hAnsi="Lato" w:cs="Lato"/>
-          <w:sz w:val="24"/>
-          <w:szCs w:val="24"/>
-        </w:rPr>
-        <w:t>trackpoints</w:t>
-      </w:r>
-      <w:r>
-        <w:rPr>
-          <w:rFonts w:ascii="Lato" w:eastAsia="Lato" w:hAnsi="Lato" w:cs="Lato"/>
-          <w:sz w:val="24"/>
-          <w:szCs w:val="24"/>
-        </w:rPr>
-        <w:t>.</w:t>
+        <w:t>The table containing the trackpoints.</w:t>
       </w:r>
       <w:r>
         <w:rPr>
@@ -1391,7 +1388,6 @@
         </w:rPr>
         <w:t xml:space="preserve">Screenshot of terminal showing the result of a function </w:t>
       </w:r>
-      <w:proofErr w:type="spellStart"/>
       <w:r>
         <w:rPr>
           <w:rFonts w:ascii="Miriam Fixed" w:eastAsia="Lato" w:hAnsi="Miriam Fixed" w:cs="Miriam Fixed"/>
@@ -1408,7 +1404,6 @@
         </w:rPr>
         <w:t>otal_amount_of_entries</w:t>
       </w:r>
-      <w:proofErr w:type="spellEnd"/>
       <w:r>
         <w:rPr>
           <w:rFonts w:ascii="Miriam Fixed" w:eastAsia="Lato" w:hAnsi="Miriam Fixed" w:cs="Miriam Fixed"/>
@@ -1585,7 +1580,6 @@
         </w:rPr>
         <w:t xml:space="preserve">Screenshot of terminal showing result of function </w:t>
       </w:r>
-      <w:proofErr w:type="spellStart"/>
       <w:r>
         <w:rPr>
           <w:rFonts w:ascii="Miriam Fixed" w:eastAsia="Lato" w:hAnsi="Miriam Fixed" w:cs="Miriam Fixed" w:hint="cs"/>
@@ -1602,7 +1596,6 @@
         </w:rPr>
         <w:t>x_avg_activites</w:t>
       </w:r>
-      <w:proofErr w:type="spellEnd"/>
       <w:r>
         <w:rPr>
           <w:rFonts w:ascii="Miriam Fixed" w:eastAsia="Lato" w:hAnsi="Miriam Fixed" w:cs="Miriam Fixed"/>
@@ -1744,15 +1737,7 @@
           <w:sz w:val="24"/>
           <w:szCs w:val="24"/>
         </w:rPr>
-        <w:t xml:space="preserve">: ca. </w:t>
-      </w:r>
-      <w:r>
-        <w:rPr>
-          <w:rFonts w:ascii="Lato" w:eastAsia="Lato" w:hAnsi="Lato" w:cs="Lato"/>
-          <w:sz w:val="24"/>
-          <w:szCs w:val="24"/>
-        </w:rPr>
-        <w:t>60ms</w:t>
+        <w:t>: ca. 60ms</w:t>
       </w:r>
     </w:p>
     <w:p>
@@ -1961,23 +1946,7 @@
           <w:sz w:val="24"/>
           <w:szCs w:val="24"/>
         </w:rPr>
-        <w:t xml:space="preserve">: ca. </w:t>
-      </w:r>
-      <w:r>
-        <w:rPr>
-          <w:rFonts w:ascii="Lato" w:eastAsia="Lato" w:hAnsi="Lato" w:cs="Lato"/>
-          <w:sz w:val="24"/>
-          <w:szCs w:val="24"/>
-        </w:rPr>
-        <w:t>36</w:t>
-      </w:r>
-      <w:r>
-        <w:rPr>
-          <w:rFonts w:ascii="Lato" w:eastAsia="Lato" w:hAnsi="Lato" w:cs="Lato"/>
-          <w:sz w:val="24"/>
-          <w:szCs w:val="24"/>
-        </w:rPr>
-        <w:t>ms</w:t>
+        <w:t>: ca. 36ms</w:t>
       </w:r>
     </w:p>
     <w:p>
@@ -2180,23 +2149,7 @@
           <w:sz w:val="24"/>
           <w:szCs w:val="24"/>
         </w:rPr>
-        <w:t>: ca. 3</w:t>
-      </w:r>
-      <w:r>
-        <w:rPr>
-          <w:rFonts w:ascii="Lato" w:eastAsia="Lato" w:hAnsi="Lato" w:cs="Lato"/>
-          <w:sz w:val="24"/>
-          <w:szCs w:val="24"/>
-        </w:rPr>
-        <w:t>2</w:t>
-      </w:r>
-      <w:r>
-        <w:rPr>
-          <w:rFonts w:ascii="Lato" w:eastAsia="Lato" w:hAnsi="Lato" w:cs="Lato"/>
-          <w:sz w:val="24"/>
-          <w:szCs w:val="24"/>
-        </w:rPr>
-        <w:t>ms</w:t>
+        <w:t>: ca. 32ms</w:t>
       </w:r>
     </w:p>
     <w:p>
@@ -2410,23 +2363,7 @@
           <w:sz w:val="24"/>
           <w:szCs w:val="24"/>
         </w:rPr>
-        <w:t xml:space="preserve">: ca. </w:t>
-      </w:r>
-      <w:r>
-        <w:rPr>
-          <w:rFonts w:ascii="Lato" w:eastAsia="Lato" w:hAnsi="Lato" w:cs="Lato"/>
-          <w:sz w:val="24"/>
-          <w:szCs w:val="24"/>
-        </w:rPr>
-        <w:t>45</w:t>
-      </w:r>
-      <w:r>
-        <w:rPr>
-          <w:rFonts w:ascii="Lato" w:eastAsia="Lato" w:hAnsi="Lato" w:cs="Lato"/>
-          <w:sz w:val="24"/>
-          <w:szCs w:val="24"/>
-        </w:rPr>
-        <w:t>ms</w:t>
+        <w:t>: ca. 45ms</w:t>
       </w:r>
     </w:p>
     <w:p>
@@ -2650,32 +2587,24 @@
           <w:sz w:val="24"/>
           <w:szCs w:val="24"/>
         </w:rPr>
-        <w:t xml:space="preserve">: ca. </w:t>
-      </w:r>
-      <w:r>
-        <w:rPr>
-          <w:rFonts w:ascii="Lato" w:eastAsia="Lato" w:hAnsi="Lato" w:cs="Lato"/>
-          <w:sz w:val="24"/>
-          <w:szCs w:val="24"/>
-        </w:rPr>
-        <w:t>3 minutes</w:t>
-      </w:r>
-    </w:p>
-    <w:p>
-      <w:pPr>
-        <w:rPr>
-          <w:rFonts w:ascii="Lato" w:eastAsia="Lato" w:hAnsi="Lato" w:cs="Lato"/>
-          <w:b/>
-          <w:bCs/>
-          <w:sz w:val="24"/>
-          <w:szCs w:val="24"/>
-        </w:rPr>
-      </w:pPr>
-    </w:p>
-    <w:p>
-      <w:pPr>
-        <w:rPr>
-          <w:rFonts w:ascii="Lato" w:eastAsia="Lato" w:hAnsi="Lato" w:cs="Lato" w:hint="cs"/>
+        <w:t>: ca. 3 minutes</w:t>
+      </w:r>
+    </w:p>
+    <w:p>
+      <w:pPr>
+        <w:rPr>
+          <w:rFonts w:ascii="Lato" w:eastAsia="Lato" w:hAnsi="Lato" w:cs="Lato"/>
+          <w:b/>
+          <w:bCs/>
+          <w:sz w:val="24"/>
+          <w:szCs w:val="24"/>
+        </w:rPr>
+      </w:pPr>
+    </w:p>
+    <w:p>
+      <w:pPr>
+        <w:rPr>
+          <w:rFonts w:ascii="Lato" w:eastAsia="Lato" w:hAnsi="Lato" w:cs="Lato"/>
           <w:b/>
           <w:bCs/>
           <w:sz w:val="24"/>
@@ -3068,23 +2997,7 @@
           <w:sz w:val="24"/>
           <w:szCs w:val="24"/>
         </w:rPr>
-        <w:t>: ca. 3</w:t>
-      </w:r>
-      <w:r>
-        <w:rPr>
-          <w:rFonts w:ascii="Lato" w:eastAsia="Lato" w:hAnsi="Lato" w:cs="Lato"/>
-          <w:sz w:val="24"/>
-          <w:szCs w:val="24"/>
-        </w:rPr>
-        <w:t>1</w:t>
-      </w:r>
-      <w:r>
-        <w:rPr>
-          <w:rFonts w:ascii="Lato" w:eastAsia="Lato" w:hAnsi="Lato" w:cs="Lato"/>
-          <w:sz w:val="24"/>
-          <w:szCs w:val="24"/>
-        </w:rPr>
-        <w:t>ms</w:t>
+        <w:t>: ca. 31ms</w:t>
       </w:r>
     </w:p>
     <w:p>
@@ -3690,15 +3603,6 @@
           <w:szCs w:val="24"/>
         </w:rPr>
         <w:br/>
-      </w:r>
-      <w:r>
-        <w:rPr>
-          <w:rFonts w:ascii="Lato" w:eastAsia="Lato" w:hAnsi="Lato" w:cs="Lato"/>
-          <w:b/>
-          <w:bCs/>
-          <w:sz w:val="24"/>
-          <w:szCs w:val="24"/>
-        </w:rPr>
         <w:t>Runtime</w:t>
       </w:r>
       <w:r>
@@ -3707,23 +3611,7 @@
           <w:sz w:val="24"/>
           <w:szCs w:val="24"/>
         </w:rPr>
-        <w:t xml:space="preserve">: ca. </w:t>
-      </w:r>
-      <w:r>
-        <w:rPr>
-          <w:rFonts w:ascii="Lato" w:eastAsia="Lato" w:hAnsi="Lato" w:cs="Lato"/>
-          <w:sz w:val="24"/>
-          <w:szCs w:val="24"/>
-        </w:rPr>
-        <w:t>535</w:t>
-      </w:r>
-      <w:r>
-        <w:rPr>
-          <w:rFonts w:ascii="Lato" w:eastAsia="Lato" w:hAnsi="Lato" w:cs="Lato"/>
-          <w:sz w:val="24"/>
-          <w:szCs w:val="24"/>
-        </w:rPr>
-        <w:t>ms</w:t>
+        <w:t>: ca. 535ms</w:t>
       </w:r>
     </w:p>
     <w:p>
@@ -3945,7 +3833,6 @@
         </w:rPr>
         <w:t xml:space="preserve">how result of function </w:t>
       </w:r>
-      <w:proofErr w:type="spellStart"/>
       <w:r>
         <w:rPr>
           <w:rFonts w:ascii="Miriam Fixed" w:eastAsia="Lato" w:hAnsi="Miriam Fixed" w:cs="Miriam Fixed" w:hint="cs"/>
@@ -3954,7 +3841,6 @@
         </w:rPr>
         <w:t>most_altitude_gained</w:t>
       </w:r>
-      <w:proofErr w:type="spellEnd"/>
       <w:r>
         <w:rPr>
           <w:rFonts w:ascii="Miriam Fixed" w:eastAsia="Lato" w:hAnsi="Miriam Fixed" w:cs="Miriam Fixed"/>
@@ -4042,15 +3928,6 @@
           <w:szCs w:val="24"/>
         </w:rPr>
         <w:br/>
-      </w:r>
-      <w:r>
-        <w:rPr>
-          <w:rFonts w:ascii="Lato" w:eastAsia="Lato" w:hAnsi="Lato" w:cs="Lato"/>
-          <w:b/>
-          <w:bCs/>
-          <w:sz w:val="24"/>
-          <w:szCs w:val="24"/>
-        </w:rPr>
         <w:t>Runtime</w:t>
       </w:r>
       <w:r>
@@ -4059,15 +3936,7 @@
           <w:sz w:val="24"/>
           <w:szCs w:val="24"/>
         </w:rPr>
-        <w:t xml:space="preserve">: ca. </w:t>
-      </w:r>
-      <w:r>
-        <w:rPr>
-          <w:rFonts w:ascii="Lato" w:eastAsia="Lato" w:hAnsi="Lato" w:cs="Lato"/>
-          <w:sz w:val="24"/>
-          <w:szCs w:val="24"/>
-        </w:rPr>
-        <w:t>3 seconds</w:t>
+        <w:t>: ca. 3 seconds</w:t>
       </w:r>
       <w:r>
         <w:rPr>
@@ -4232,15 +4101,6 @@
           <w:szCs w:val="24"/>
         </w:rPr>
         <w:br/>
-      </w:r>
-      <w:r>
-        <w:rPr>
-          <w:rFonts w:ascii="Lato" w:eastAsia="Lato" w:hAnsi="Lato" w:cs="Lato"/>
-          <w:b/>
-          <w:bCs/>
-          <w:sz w:val="24"/>
-          <w:szCs w:val="24"/>
-        </w:rPr>
         <w:t>Runtime</w:t>
       </w:r>
       <w:r>
@@ -4249,15 +4109,7 @@
           <w:sz w:val="24"/>
           <w:szCs w:val="24"/>
         </w:rPr>
-        <w:t xml:space="preserve">: ca. </w:t>
-      </w:r>
-      <w:r>
-        <w:rPr>
-          <w:rFonts w:ascii="Lato" w:eastAsia="Lato" w:hAnsi="Lato" w:cs="Lato"/>
-          <w:sz w:val="24"/>
-          <w:szCs w:val="24"/>
-        </w:rPr>
-        <w:t>3.5 seconds</w:t>
+        <w:t>: ca. 3.5 seconds</w:t>
       </w:r>
     </w:p>
     <w:p>
@@ -4302,7 +4154,7 @@
     <w:p>
       <w:pPr>
         <w:rPr>
-          <w:rFonts w:ascii="Miriam Fixed" w:eastAsia="Lato" w:hAnsi="Miriam Fixed" w:cs="Miriam Fixed" w:hint="cs"/>
+          <w:rFonts w:ascii="Miriam Fixed" w:eastAsia="Lato" w:hAnsi="Miriam Fixed" w:cs="Miriam Fixed"/>
           <w:sz w:val="24"/>
           <w:szCs w:val="24"/>
         </w:rPr>
@@ -5029,25 +4881,7 @@
           <w:sz w:val="24"/>
           <w:szCs w:val="24"/>
         </w:rPr>
-        <w:t xml:space="preserve">Some of the data needed to be added to the database were not explicitly written to the files given in the assignment. An example of this is the start and end times for an activity. To find this data, we needed to read the date and time for the first and last </w:t>
-      </w:r>
-      <w:proofErr w:type="spellStart"/>
-      <w:r>
-        <w:rPr>
-          <w:rFonts w:ascii="Lato" w:eastAsia="Lato" w:hAnsi="Lato" w:cs="Lato"/>
-          <w:sz w:val="24"/>
-          <w:szCs w:val="24"/>
-        </w:rPr>
-        <w:t>trackpoint</w:t>
-      </w:r>
-      <w:proofErr w:type="spellEnd"/>
-      <w:r>
-        <w:rPr>
-          <w:rFonts w:ascii="Lato" w:eastAsia="Lato" w:hAnsi="Lato" w:cs="Lato"/>
-          <w:sz w:val="24"/>
-          <w:szCs w:val="24"/>
-        </w:rPr>
-        <w:t xml:space="preserve"> for each activity – and use these values for the fields in the activity table. </w:t>
+        <w:t xml:space="preserve">Some of the data needed to be added to the database were not explicitly written to the files given in the assignment. An example of this is the start and end times for an activity. To find this data, we needed to read the date and time for the first and last trackpoint for each activity – and use these values for the fields in the activity table. </w:t>
       </w:r>
     </w:p>
     <w:p>

</xml_diff>